<commit_message>
Modified IR functien #3 and #4 to #7 and #8
</commit_message>
<xml_diff>
--- a/docs/Nixie Clock IR remote and Serial codes.docx
+++ b/docs/Nixie Clock IR remote and Serial codes.docx
@@ -61,232 +61,977 @@
         </w:rPr>
         <w:t xml:space="preserve">RGB </w:t>
       </w:r>
+      <w:r>
+        <w:rPr>
+          <w:b/>
+          <w:sz w:val="28"/>
+          <w:u w:val="single"/>
+          <w:lang w:val="en-US"/>
+        </w:rPr>
+        <w:t>color</w:t>
+      </w:r>
+      <w:r>
+        <w:rPr>
+          <w:b/>
+          <w:sz w:val="28"/>
+          <w:u w:val="single"/>
+          <w:lang w:val="en-US"/>
+        </w:rPr>
+        <w:t>:</w:t>
+      </w:r>
+    </w:p>
+    <w:p>
+      <w:pPr>
+        <w:rPr>
+          <w:sz w:val="28"/>
+          <w:lang w:val="en-US"/>
+        </w:rPr>
+      </w:pPr>
+    </w:p>
+    <w:p>
+      <w:pPr>
+        <w:rPr>
+          <w:sz w:val="28"/>
+          <w:lang w:val="en-US"/>
+        </w:rPr>
+      </w:pPr>
+      <w:r>
+        <w:rPr>
+          <w:sz w:val="28"/>
+          <w:lang w:val="en-US"/>
+        </w:rPr>
+        <w:t>IR Remote key:</w:t>
+      </w:r>
+    </w:p>
+    <w:p>
+      <w:pPr>
+        <w:rPr>
+          <w:sz w:val="28"/>
+          <w:lang w:val="en-US"/>
+        </w:rPr>
+      </w:pPr>
+    </w:p>
+    <w:p>
+      <w:pPr>
+        <w:rPr>
+          <w:sz w:val="24"/>
+          <w:lang w:val="en-US"/>
+        </w:rPr>
+      </w:pPr>
+      <w:r>
+        <w:rPr>
+          <w:b/>
+          <w:sz w:val="24"/>
+          <w:lang w:val="en-US"/>
+        </w:rPr>
+        <w:t>0</w:t>
+      </w:r>
+      <w:r>
+        <w:rPr>
+          <w:sz w:val="24"/>
+          <w:lang w:val="en-US"/>
+        </w:rPr>
+        <w:t xml:space="preserve"> - BLACK </w:t>
+      </w:r>
+      <w:r>
+        <w:rPr>
+          <w:lang w:val="en-US"/>
+        </w:rPr>
+        <w:t>(RGB LEDS OFF)</w:t>
+      </w:r>
+    </w:p>
+    <w:p>
+      <w:pPr>
+        <w:rPr>
+          <w:sz w:val="24"/>
+          <w:lang w:val="en-US"/>
+        </w:rPr>
+      </w:pPr>
+      <w:r>
+        <w:rPr>
+          <w:b/>
+          <w:sz w:val="24"/>
+          <w:lang w:val="en-US"/>
+        </w:rPr>
+        <w:t>1</w:t>
+      </w:r>
+      <w:r>
+        <w:rPr>
+          <w:sz w:val="24"/>
+          <w:lang w:val="en-US"/>
+        </w:rPr>
+        <w:t xml:space="preserve"> - RED</w:t>
+      </w:r>
+    </w:p>
+    <w:p>
+      <w:pPr>
+        <w:rPr>
+          <w:sz w:val="24"/>
+          <w:lang w:val="en-US"/>
+        </w:rPr>
+      </w:pPr>
+      <w:r>
+        <w:rPr>
+          <w:b/>
+          <w:sz w:val="24"/>
+          <w:lang w:val="en-US"/>
+        </w:rPr>
+        <w:t>2</w:t>
+      </w:r>
+      <w:r>
+        <w:rPr>
+          <w:sz w:val="24"/>
+          <w:lang w:val="en-US"/>
+        </w:rPr>
+        <w:t xml:space="preserve"> - GEEN</w:t>
+      </w:r>
+    </w:p>
+    <w:p>
+      <w:pPr>
+        <w:rPr>
+          <w:sz w:val="24"/>
+          <w:lang w:val="en-US"/>
+        </w:rPr>
+      </w:pPr>
+      <w:r>
+        <w:rPr>
+          <w:b/>
+          <w:sz w:val="24"/>
+          <w:lang w:val="en-US"/>
+        </w:rPr>
+        <w:t>3</w:t>
+      </w:r>
+      <w:r>
+        <w:rPr>
+          <w:sz w:val="24"/>
+          <w:lang w:val="en-US"/>
+        </w:rPr>
+        <w:t xml:space="preserve"> - BLUE</w:t>
+      </w:r>
+    </w:p>
+    <w:p>
+      <w:pPr>
+        <w:rPr>
+          <w:sz w:val="24"/>
+          <w:lang w:val="en-US"/>
+        </w:rPr>
+      </w:pPr>
+      <w:r>
+        <w:rPr>
+          <w:b/>
+          <w:sz w:val="24"/>
+          <w:lang w:val="en-US"/>
+        </w:rPr>
+        <w:t>4</w:t>
+      </w:r>
+      <w:r>
+        <w:rPr>
+          <w:sz w:val="24"/>
+          <w:lang w:val="en-US"/>
+        </w:rPr>
+        <w:t xml:space="preserve"> - YELLOW</w:t>
+      </w:r>
+    </w:p>
+    <w:p>
+      <w:pPr>
+        <w:rPr>
+          <w:sz w:val="24"/>
+          <w:lang w:val="en-US"/>
+        </w:rPr>
+      </w:pPr>
+      <w:r>
+        <w:rPr>
+          <w:b/>
+          <w:sz w:val="24"/>
+          <w:lang w:val="en-US"/>
+        </w:rPr>
+        <w:t>5</w:t>
+      </w:r>
+      <w:r>
+        <w:rPr>
+          <w:sz w:val="24"/>
+          <w:lang w:val="en-US"/>
+        </w:rPr>
+        <w:t xml:space="preserve"> - MAGENTA</w:t>
+      </w:r>
+    </w:p>
+    <w:p>
+      <w:pPr>
+        <w:rPr>
+          <w:sz w:val="24"/>
+          <w:lang w:val="en-US"/>
+        </w:rPr>
+      </w:pPr>
+      <w:r>
+        <w:rPr>
+          <w:b/>
+          <w:sz w:val="24"/>
+          <w:lang w:val="en-US"/>
+        </w:rPr>
+        <w:t>6</w:t>
+      </w:r>
+      <w:r>
+        <w:rPr>
+          <w:sz w:val="24"/>
+          <w:lang w:val="en-US"/>
+        </w:rPr>
+        <w:t xml:space="preserve"> - CYAN</w:t>
+      </w:r>
+    </w:p>
+    <w:p>
+      <w:pPr>
+        <w:rPr>
+          <w:sz w:val="24"/>
+          <w:lang w:val="en-US"/>
+        </w:rPr>
+      </w:pPr>
+      <w:r>
+        <w:rPr>
+          <w:b/>
+          <w:sz w:val="24"/>
+          <w:lang w:val="en-US"/>
+        </w:rPr>
+        <w:t>7</w:t>
+      </w:r>
+      <w:r>
+        <w:rPr>
+          <w:sz w:val="24"/>
+          <w:lang w:val="en-US"/>
+        </w:rPr>
+        <w:t xml:space="preserve"> - WHITE</w:t>
+      </w:r>
+    </w:p>
+    <w:p>
+      <w:pPr>
+        <w:rPr>
+          <w:sz w:val="24"/>
+          <w:lang w:val="en-US"/>
+        </w:rPr>
+      </w:pPr>
+      <w:proofErr w:type="gramStart"/>
+      <w:r>
+        <w:rPr>
+          <w:b/>
+          <w:sz w:val="24"/>
+          <w:lang w:val="en-US"/>
+        </w:rPr>
+        <w:t>8</w:t>
+      </w:r>
+      <w:proofErr w:type="gramEnd"/>
+      <w:r>
+        <w:rPr>
+          <w:sz w:val="24"/>
+          <w:lang w:val="en-US"/>
+        </w:rPr>
+        <w:t xml:space="preserve"> - PATTERN RED TO WHITE</w:t>
+      </w:r>
+      <w:r>
+        <w:rPr>
+          <w:sz w:val="24"/>
+          <w:lang w:val="en-US"/>
+        </w:rPr>
+        <w:t xml:space="preserve"> </w:t>
+      </w:r>
+      <w:r>
+        <w:rPr>
+          <w:lang w:val="en-US"/>
+        </w:rPr>
+        <w:t>(1 TO 7)</w:t>
+      </w:r>
+      <w:r>
+        <w:rPr>
+          <w:lang w:val="en-US"/>
+        </w:rPr>
+        <w:t xml:space="preserve"> or </w:t>
+      </w:r>
+      <w:r>
+        <w:rPr>
+          <w:sz w:val="24"/>
+          <w:lang w:val="en-US"/>
+        </w:rPr>
+        <w:t>Default COLOR scheme</w:t>
+      </w:r>
+    </w:p>
+    <w:p>
+      <w:pPr>
+        <w:rPr>
+          <w:sz w:val="24"/>
+          <w:lang w:val="en-US"/>
+        </w:rPr>
+      </w:pPr>
+      <w:r>
+        <w:rPr>
+          <w:b/>
+          <w:sz w:val="24"/>
+          <w:lang w:val="en-US"/>
+        </w:rPr>
+        <w:t>9</w:t>
+      </w:r>
+      <w:r>
+        <w:rPr>
+          <w:sz w:val="24"/>
+          <w:lang w:val="en-US"/>
+        </w:rPr>
+        <w:t xml:space="preserve"> - PATTERN RANDOM COLOR</w:t>
+      </w:r>
+      <w:r>
+        <w:rPr>
+          <w:sz w:val="24"/>
+          <w:lang w:val="en-US"/>
+        </w:rPr>
+        <w:t xml:space="preserve"> or Default COLOR scheme</w:t>
+      </w:r>
+    </w:p>
+    <w:p>
+      <w:pPr>
+        <w:rPr>
+          <w:sz w:val="24"/>
+          <w:lang w:val="en-US"/>
+        </w:rPr>
+      </w:pPr>
+    </w:p>
+    <w:p>
+      <w:pPr>
+        <w:rPr>
+          <w:sz w:val="24"/>
+          <w:lang w:val="en-US"/>
+        </w:rPr>
+      </w:pPr>
+    </w:p>
+    <w:p>
+      <w:pPr>
+        <w:rPr>
+          <w:sz w:val="28"/>
+          <w:lang w:val="en-US"/>
+        </w:rPr>
+      </w:pPr>
+      <w:r>
+        <w:rPr>
+          <w:b/>
+          <w:sz w:val="28"/>
+          <w:u w:val="single"/>
+          <w:lang w:val="en-US"/>
+        </w:rPr>
+        <w:t xml:space="preserve">Set </w:t>
+      </w:r>
+      <w:r>
+        <w:rPr>
+          <w:b/>
+          <w:sz w:val="28"/>
+          <w:u w:val="single"/>
+          <w:lang w:val="en-US"/>
+        </w:rPr>
+        <w:t>T</w:t>
+      </w:r>
+      <w:r>
+        <w:rPr>
+          <w:b/>
+          <w:sz w:val="28"/>
+          <w:u w:val="single"/>
+          <w:lang w:val="en-US"/>
+        </w:rPr>
+        <w:t>ime</w:t>
+      </w:r>
+      <w:r>
+        <w:rPr>
+          <w:b/>
+          <w:sz w:val="28"/>
+          <w:u w:val="single"/>
+          <w:lang w:val="en-US"/>
+        </w:rPr>
+        <w:t xml:space="preserve"> option</w:t>
+      </w:r>
+    </w:p>
+    <w:p>
+      <w:pPr>
+        <w:rPr>
+          <w:sz w:val="24"/>
+          <w:lang w:val="en-US"/>
+        </w:rPr>
+      </w:pPr>
+    </w:p>
+    <w:p>
+      <w:pPr>
+        <w:rPr>
+          <w:sz w:val="24"/>
+          <w:lang w:val="en-US"/>
+        </w:rPr>
+      </w:pPr>
+      <w:r>
+        <w:rPr>
+          <w:sz w:val="24"/>
+          <w:lang w:val="en-US"/>
+        </w:rPr>
+        <w:t xml:space="preserve">IR remote keys </w:t>
+      </w:r>
+      <w:r>
+        <w:rPr>
+          <w:b/>
+          <w:sz w:val="24"/>
+          <w:lang w:val="en-US"/>
+        </w:rPr>
+        <w:t>#1</w:t>
+      </w:r>
+      <w:r>
+        <w:rPr>
+          <w:sz w:val="24"/>
+          <w:lang w:val="en-US"/>
+        </w:rPr>
+        <w:t>.</w:t>
+      </w:r>
+    </w:p>
+    <w:p>
+      <w:pPr>
+        <w:rPr>
+          <w:sz w:val="24"/>
+          <w:lang w:val="en-US"/>
+        </w:rPr>
+      </w:pPr>
+    </w:p>
+    <w:p>
+      <w:pPr>
+        <w:rPr>
+          <w:sz w:val="24"/>
+          <w:lang w:val="en-US"/>
+        </w:rPr>
+      </w:pPr>
+      <w:r>
+        <w:rPr>
+          <w:sz w:val="24"/>
+          <w:lang w:val="en-US"/>
+        </w:rPr>
+        <w:t xml:space="preserve">Clock </w:t>
+      </w:r>
+      <w:proofErr w:type="gramStart"/>
+      <w:r>
+        <w:rPr>
+          <w:sz w:val="24"/>
+          <w:lang w:val="en-US"/>
+        </w:rPr>
+        <w:t>displayed  00</w:t>
+      </w:r>
+      <w:proofErr w:type="gramEnd"/>
+      <w:r>
+        <w:rPr>
+          <w:sz w:val="24"/>
+          <w:lang w:val="en-US"/>
+        </w:rPr>
+        <w:t>. 00 .00 with color</w:t>
+      </w:r>
+      <w:r>
+        <w:rPr>
+          <w:sz w:val="24"/>
+          <w:lang w:val="en-US"/>
+        </w:rPr>
+        <w:t xml:space="preserve"> </w:t>
+      </w:r>
+      <w:r>
+        <w:rPr>
+          <w:sz w:val="24"/>
+          <w:lang w:val="en-US"/>
+        </w:rPr>
+        <w:t>Yellow</w:t>
+      </w:r>
+      <w:r>
+        <w:rPr>
+          <w:sz w:val="24"/>
+          <w:lang w:val="en-US"/>
+        </w:rPr>
+        <w:t>.</w:t>
+      </w:r>
+    </w:p>
+    <w:p>
+      <w:pPr>
+        <w:rPr>
+          <w:sz w:val="24"/>
+          <w:lang w:val="en-US"/>
+        </w:rPr>
+      </w:pPr>
+    </w:p>
+    <w:p>
+      <w:pPr>
+        <w:rPr>
+          <w:sz w:val="24"/>
+          <w:lang w:val="en-US"/>
+        </w:rPr>
+      </w:pPr>
+      <w:r>
+        <w:rPr>
+          <w:sz w:val="24"/>
+          <w:lang w:val="en-US"/>
+        </w:rPr>
+        <w:t xml:space="preserve">Set the time by </w:t>
+      </w:r>
+      <w:r>
+        <w:rPr>
+          <w:sz w:val="24"/>
+          <w:lang w:val="en-US"/>
+        </w:rPr>
+        <w:t>starting with HH</w:t>
+      </w:r>
+      <w:r>
+        <w:rPr>
+          <w:sz w:val="24"/>
+          <w:lang w:val="en-US"/>
+        </w:rPr>
+        <w:t xml:space="preserve">. </w:t>
+      </w:r>
+      <w:r>
+        <w:rPr>
+          <w:sz w:val="24"/>
+          <w:lang w:val="en-US"/>
+        </w:rPr>
+        <w:t>MM</w:t>
+      </w:r>
+      <w:r>
+        <w:rPr>
+          <w:sz w:val="24"/>
+          <w:lang w:val="en-US"/>
+        </w:rPr>
+        <w:t xml:space="preserve"> .</w:t>
+      </w:r>
+      <w:r>
+        <w:rPr>
+          <w:sz w:val="24"/>
+          <w:lang w:val="en-US"/>
+        </w:rPr>
+        <w:t>SS.</w:t>
+      </w:r>
+    </w:p>
+    <w:p>
+      <w:pPr>
+        <w:rPr>
+          <w:sz w:val="24"/>
+          <w:lang w:val="en-US"/>
+        </w:rPr>
+      </w:pPr>
+      <w:r>
+        <w:rPr>
+          <w:sz w:val="24"/>
+          <w:lang w:val="en-US"/>
+        </w:rPr>
+        <w:t xml:space="preserve">When the first digit is entered, the clock will clear the display and show the entered digit shifting from right to left. The clock will display the entered time. When the correct time is entered, press IR remote key </w:t>
+      </w:r>
+      <w:r>
+        <w:rPr>
+          <w:b/>
+          <w:sz w:val="24"/>
+          <w:lang w:val="en-US"/>
+        </w:rPr>
+        <w:t>OK</w:t>
+      </w:r>
+      <w:r>
+        <w:rPr>
+          <w:sz w:val="24"/>
+          <w:lang w:val="en-US"/>
+        </w:rPr>
+        <w:t>.</w:t>
+      </w:r>
+    </w:p>
+    <w:p>
+      <w:pPr>
+        <w:rPr>
+          <w:sz w:val="24"/>
+          <w:lang w:val="en-US"/>
+        </w:rPr>
+      </w:pPr>
+      <w:r>
+        <w:rPr>
+          <w:sz w:val="24"/>
+          <w:lang w:val="en-US"/>
+        </w:rPr>
+        <w:t>The time will be set.</w:t>
+      </w:r>
+    </w:p>
+    <w:p>
+      <w:pPr>
+        <w:rPr>
+          <w:sz w:val="24"/>
+          <w:lang w:val="en-US"/>
+        </w:rPr>
+      </w:pPr>
+    </w:p>
+    <w:p>
+      <w:pPr>
+        <w:rPr>
+          <w:sz w:val="24"/>
+          <w:lang w:val="en-US"/>
+        </w:rPr>
+      </w:pPr>
+      <w:r>
+        <w:rPr>
+          <w:sz w:val="24"/>
+          <w:lang w:val="en-US"/>
+        </w:rPr>
+        <w:t xml:space="preserve">When summer time, the right colon of the second Nixie will light up.   </w:t>
+      </w:r>
+    </w:p>
+    <w:p>
+      <w:pPr>
+        <w:rPr>
+          <w:sz w:val="24"/>
+          <w:lang w:val="en-US"/>
+        </w:rPr>
+      </w:pPr>
+    </w:p>
+    <w:p>
+      <w:pPr>
+        <w:rPr>
+          <w:sz w:val="24"/>
+          <w:lang w:val="en-US"/>
+        </w:rPr>
+      </w:pPr>
+      <w:r>
+        <w:rPr>
+          <w:sz w:val="24"/>
+          <w:lang w:val="en-US"/>
+        </w:rPr>
+        <w:t xml:space="preserve">To leave the Set Time option without setting a new date, press IR remote key </w:t>
+      </w:r>
+      <w:r>
+        <w:rPr>
+          <w:b/>
+          <w:sz w:val="24"/>
+          <w:lang w:val="en-US"/>
+        </w:rPr>
+        <w:t>#</w:t>
+      </w:r>
+    </w:p>
+    <w:p>
+      <w:pPr>
+        <w:rPr>
+          <w:sz w:val="24"/>
+          <w:lang w:val="en-US"/>
+        </w:rPr>
+      </w:pPr>
+    </w:p>
+    <w:p>
+      <w:pPr>
+        <w:rPr>
+          <w:sz w:val="24"/>
+          <w:lang w:val="en-US"/>
+        </w:rPr>
+      </w:pPr>
+    </w:p>
+    <w:p>
+      <w:pPr>
+        <w:rPr>
+          <w:sz w:val="28"/>
+          <w:lang w:val="en-US"/>
+        </w:rPr>
+      </w:pPr>
+      <w:r>
+        <w:rPr>
+          <w:b/>
+          <w:sz w:val="28"/>
+          <w:u w:val="single"/>
+          <w:lang w:val="en-US"/>
+        </w:rPr>
+        <w:t>Set Date</w:t>
+      </w:r>
+      <w:r>
+        <w:rPr>
+          <w:b/>
+          <w:sz w:val="28"/>
+          <w:u w:val="single"/>
+          <w:lang w:val="en-US"/>
+        </w:rPr>
+        <w:t xml:space="preserve"> option</w:t>
+      </w:r>
+    </w:p>
+    <w:p>
+      <w:pPr>
+        <w:rPr>
+          <w:sz w:val="28"/>
+          <w:lang w:val="en-US"/>
+        </w:rPr>
+      </w:pPr>
+    </w:p>
+    <w:p>
+      <w:pPr>
+        <w:rPr>
+          <w:sz w:val="24"/>
+          <w:lang w:val="en-US"/>
+        </w:rPr>
+      </w:pPr>
+      <w:r>
+        <w:rPr>
+          <w:sz w:val="24"/>
+          <w:lang w:val="en-US"/>
+        </w:rPr>
+        <w:t xml:space="preserve">IR remote keys </w:t>
+      </w:r>
+      <w:r>
+        <w:rPr>
+          <w:b/>
+          <w:sz w:val="24"/>
+          <w:lang w:val="en-US"/>
+        </w:rPr>
+        <w:t>#2</w:t>
+      </w:r>
+      <w:r>
+        <w:rPr>
+          <w:sz w:val="24"/>
+          <w:lang w:val="en-US"/>
+        </w:rPr>
+        <w:t>.</w:t>
+      </w:r>
+    </w:p>
+    <w:p>
+      <w:pPr>
+        <w:rPr>
+          <w:sz w:val="24"/>
+          <w:lang w:val="en-US"/>
+        </w:rPr>
+      </w:pPr>
+    </w:p>
+    <w:p>
+      <w:pPr>
+        <w:rPr>
+          <w:sz w:val="24"/>
+          <w:lang w:val="en-US"/>
+        </w:rPr>
+      </w:pPr>
+      <w:r>
+        <w:rPr>
+          <w:sz w:val="24"/>
+          <w:lang w:val="en-US"/>
+        </w:rPr>
+        <w:t xml:space="preserve">Clock </w:t>
+      </w:r>
+      <w:proofErr w:type="gramStart"/>
+      <w:r>
+        <w:rPr>
+          <w:sz w:val="24"/>
+          <w:lang w:val="en-US"/>
+        </w:rPr>
+        <w:t>displayed  00</w:t>
+      </w:r>
+      <w:proofErr w:type="gramEnd"/>
+      <w:r>
+        <w:rPr>
+          <w:sz w:val="24"/>
+          <w:lang w:val="en-US"/>
+        </w:rPr>
+        <w:t xml:space="preserve"> .00. 00 with color Green.</w:t>
+      </w:r>
+    </w:p>
+    <w:p>
+      <w:pPr>
+        <w:rPr>
+          <w:sz w:val="24"/>
+          <w:lang w:val="en-US"/>
+        </w:rPr>
+      </w:pPr>
+    </w:p>
+    <w:p>
+      <w:pPr>
+        <w:rPr>
+          <w:sz w:val="24"/>
+          <w:lang w:val="en-US"/>
+        </w:rPr>
+      </w:pPr>
+      <w:r>
+        <w:rPr>
+          <w:sz w:val="24"/>
+          <w:lang w:val="en-US"/>
+        </w:rPr>
+        <w:t>Set the date by starting with DD .MM. YY.</w:t>
+      </w:r>
+    </w:p>
+    <w:p>
+      <w:pPr>
+        <w:rPr>
+          <w:sz w:val="24"/>
+          <w:lang w:val="en-US"/>
+        </w:rPr>
+      </w:pPr>
+      <w:r>
+        <w:rPr>
+          <w:sz w:val="24"/>
+          <w:lang w:val="en-US"/>
+        </w:rPr>
+        <w:t xml:space="preserve">When the first digit is entered, the clock will clear the display and show the entered digit shifting from right to left. The clock will display the entered date. When the correct date is entered, press IR remote key </w:t>
+      </w:r>
+      <w:r>
+        <w:rPr>
+          <w:b/>
+          <w:sz w:val="24"/>
+          <w:lang w:val="en-US"/>
+        </w:rPr>
+        <w:t>OK</w:t>
+      </w:r>
+      <w:r>
+        <w:rPr>
+          <w:sz w:val="24"/>
+          <w:lang w:val="en-US"/>
+        </w:rPr>
+        <w:t>.</w:t>
+      </w:r>
+    </w:p>
+    <w:p>
+      <w:pPr>
+        <w:rPr>
+          <w:sz w:val="24"/>
+          <w:lang w:val="en-US"/>
+        </w:rPr>
+      </w:pPr>
+      <w:r>
+        <w:rPr>
+          <w:sz w:val="24"/>
+          <w:lang w:val="en-US"/>
+        </w:rPr>
+        <w:t>The date will be set.</w:t>
+      </w:r>
+    </w:p>
+    <w:p>
+      <w:pPr>
+        <w:rPr>
+          <w:sz w:val="24"/>
+          <w:lang w:val="en-US"/>
+        </w:rPr>
+      </w:pPr>
+    </w:p>
+    <w:p>
+      <w:pPr>
+        <w:rPr>
+          <w:b/>
+          <w:sz w:val="28"/>
+          <w:u w:val="single"/>
+          <w:lang w:val="en-US"/>
+        </w:rPr>
+      </w:pPr>
+      <w:r>
+        <w:rPr>
+          <w:sz w:val="24"/>
+          <w:lang w:val="en-US"/>
+        </w:rPr>
+        <w:t xml:space="preserve">To leave the Set Date option without setting a new date, press IR remote key </w:t>
+      </w:r>
+      <w:r>
+        <w:rPr>
+          <w:b/>
+          <w:sz w:val="24"/>
+          <w:lang w:val="en-US"/>
+        </w:rPr>
+        <w:t>#</w:t>
+      </w:r>
+      <w:r>
+        <w:rPr>
+          <w:b/>
+          <w:sz w:val="28"/>
+          <w:u w:val="single"/>
+          <w:lang w:val="en-US"/>
+        </w:rPr>
+        <w:br w:type="page"/>
+      </w:r>
+    </w:p>
+    <w:p>
+      <w:pPr>
+        <w:rPr>
+          <w:b/>
+          <w:sz w:val="28"/>
+          <w:u w:val="single"/>
+          <w:lang w:val="en-US"/>
+        </w:rPr>
+      </w:pPr>
+      <w:r>
+        <w:rPr>
+          <w:b/>
+          <w:sz w:val="28"/>
+          <w:u w:val="single"/>
+          <w:lang w:val="en-US"/>
+        </w:rPr>
+        <w:lastRenderedPageBreak/>
+        <w:t>Manual Life Time Saving option</w:t>
+      </w:r>
+    </w:p>
+    <w:p>
+      <w:pPr>
+        <w:rPr>
+          <w:sz w:val="24"/>
+          <w:lang w:val="en-US"/>
+        </w:rPr>
+      </w:pPr>
+    </w:p>
+    <w:p>
+      <w:pPr>
+        <w:rPr>
+          <w:sz w:val="24"/>
+          <w:lang w:val="en-US"/>
+        </w:rPr>
+      </w:pPr>
+      <w:r>
+        <w:rPr>
+          <w:sz w:val="24"/>
+          <w:lang w:val="en-US"/>
+        </w:rPr>
+        <w:t xml:space="preserve">IR remote keys </w:t>
+      </w:r>
+      <w:r>
+        <w:rPr>
+          <w:b/>
+          <w:sz w:val="24"/>
+          <w:lang w:val="en-US"/>
+        </w:rPr>
+        <w:t>#7</w:t>
+      </w:r>
       <w:bookmarkStart w:id="0" w:name="_GoBack"/>
       <w:bookmarkEnd w:id="0"/>
-      <w:r>
-        <w:rPr>
-          <w:b/>
-          <w:sz w:val="28"/>
-          <w:u w:val="single"/>
-          <w:lang w:val="en-US"/>
-        </w:rPr>
-        <w:t>color</w:t>
-      </w:r>
-      <w:r>
-        <w:rPr>
-          <w:b/>
-          <w:sz w:val="28"/>
-          <w:u w:val="single"/>
-          <w:lang w:val="en-US"/>
-        </w:rPr>
-        <w:t>:</w:t>
-      </w:r>
-    </w:p>
-    <w:p>
-      <w:pPr>
-        <w:rPr>
-          <w:sz w:val="28"/>
-          <w:lang w:val="en-US"/>
-        </w:rPr>
-      </w:pPr>
-    </w:p>
-    <w:p>
-      <w:pPr>
-        <w:rPr>
-          <w:sz w:val="28"/>
-          <w:lang w:val="en-US"/>
-        </w:rPr>
-      </w:pPr>
-      <w:r>
-        <w:rPr>
-          <w:sz w:val="28"/>
-          <w:lang w:val="en-US"/>
-        </w:rPr>
-        <w:t>IR Remote key:</w:t>
-      </w:r>
-    </w:p>
-    <w:p>
-      <w:pPr>
-        <w:rPr>
-          <w:sz w:val="28"/>
-          <w:lang w:val="en-US"/>
-        </w:rPr>
-      </w:pPr>
-    </w:p>
-    <w:p>
-      <w:pPr>
-        <w:rPr>
-          <w:sz w:val="24"/>
-          <w:lang w:val="en-US"/>
-        </w:rPr>
-      </w:pPr>
-      <w:r>
-        <w:rPr>
-          <w:b/>
-          <w:sz w:val="24"/>
-          <w:lang w:val="en-US"/>
-        </w:rPr>
-        <w:t>0</w:t>
-      </w:r>
-      <w:r>
-        <w:rPr>
-          <w:sz w:val="24"/>
-          <w:lang w:val="en-US"/>
-        </w:rPr>
-        <w:t xml:space="preserve"> - BLACK </w:t>
-      </w:r>
-      <w:r>
-        <w:rPr>
-          <w:lang w:val="en-US"/>
-        </w:rPr>
-        <w:t>(RGB LEDS OFF)</w:t>
-      </w:r>
-    </w:p>
-    <w:p>
-      <w:pPr>
-        <w:rPr>
-          <w:sz w:val="24"/>
-          <w:lang w:val="en-US"/>
-        </w:rPr>
-      </w:pPr>
-      <w:r>
-        <w:rPr>
-          <w:b/>
-          <w:sz w:val="24"/>
-          <w:lang w:val="en-US"/>
-        </w:rPr>
-        <w:t>1</w:t>
-      </w:r>
-      <w:r>
-        <w:rPr>
-          <w:sz w:val="24"/>
-          <w:lang w:val="en-US"/>
-        </w:rPr>
-        <w:t xml:space="preserve"> - RED</w:t>
-      </w:r>
-    </w:p>
-    <w:p>
-      <w:pPr>
-        <w:rPr>
-          <w:sz w:val="24"/>
-          <w:lang w:val="en-US"/>
-        </w:rPr>
-      </w:pPr>
-      <w:r>
-        <w:rPr>
-          <w:b/>
-          <w:sz w:val="24"/>
-          <w:lang w:val="en-US"/>
-        </w:rPr>
-        <w:t>2</w:t>
-      </w:r>
-      <w:r>
-        <w:rPr>
-          <w:sz w:val="24"/>
-          <w:lang w:val="en-US"/>
-        </w:rPr>
-        <w:t xml:space="preserve"> - GEEN</w:t>
-      </w:r>
-    </w:p>
-    <w:p>
-      <w:pPr>
-        <w:rPr>
-          <w:sz w:val="24"/>
-          <w:lang w:val="en-US"/>
-        </w:rPr>
-      </w:pPr>
-      <w:r>
-        <w:rPr>
-          <w:b/>
-          <w:sz w:val="24"/>
-          <w:lang w:val="en-US"/>
-        </w:rPr>
-        <w:t>3</w:t>
-      </w:r>
-      <w:r>
-        <w:rPr>
-          <w:sz w:val="24"/>
-          <w:lang w:val="en-US"/>
-        </w:rPr>
-        <w:t xml:space="preserve"> - BLUE</w:t>
-      </w:r>
-    </w:p>
-    <w:p>
-      <w:pPr>
-        <w:rPr>
-          <w:sz w:val="24"/>
-          <w:lang w:val="en-US"/>
-        </w:rPr>
-      </w:pPr>
-      <w:r>
-        <w:rPr>
-          <w:b/>
-          <w:sz w:val="24"/>
-          <w:lang w:val="en-US"/>
-        </w:rPr>
-        <w:t>4</w:t>
-      </w:r>
-      <w:r>
-        <w:rPr>
-          <w:sz w:val="24"/>
-          <w:lang w:val="en-US"/>
-        </w:rPr>
-        <w:t xml:space="preserve"> - YELLOW</w:t>
-      </w:r>
-    </w:p>
-    <w:p>
-      <w:pPr>
-        <w:rPr>
-          <w:sz w:val="24"/>
-          <w:lang w:val="en-US"/>
-        </w:rPr>
-      </w:pPr>
-      <w:r>
-        <w:rPr>
-          <w:b/>
-          <w:sz w:val="24"/>
-          <w:lang w:val="en-US"/>
-        </w:rPr>
-        <w:t>5</w:t>
-      </w:r>
-      <w:r>
-        <w:rPr>
-          <w:sz w:val="24"/>
-          <w:lang w:val="en-US"/>
-        </w:rPr>
-        <w:t xml:space="preserve"> - MAGENTA</w:t>
-      </w:r>
-    </w:p>
-    <w:p>
-      <w:pPr>
-        <w:rPr>
-          <w:sz w:val="24"/>
-          <w:lang w:val="en-US"/>
-        </w:rPr>
-      </w:pPr>
-      <w:r>
-        <w:rPr>
-          <w:b/>
-          <w:sz w:val="24"/>
-          <w:lang w:val="en-US"/>
-        </w:rPr>
-        <w:t>6</w:t>
-      </w:r>
-      <w:r>
-        <w:rPr>
-          <w:sz w:val="24"/>
-          <w:lang w:val="en-US"/>
-        </w:rPr>
-        <w:t xml:space="preserve"> - CYAN</w:t>
-      </w:r>
-    </w:p>
-    <w:p>
-      <w:pPr>
-        <w:rPr>
-          <w:sz w:val="24"/>
-          <w:lang w:val="en-US"/>
-        </w:rPr>
-      </w:pPr>
+    </w:p>
+    <w:p>
+      <w:pPr>
+        <w:rPr>
+          <w:sz w:val="24"/>
+          <w:lang w:val="en-US"/>
+        </w:rPr>
+      </w:pPr>
+    </w:p>
+    <w:p>
+      <w:pPr>
+        <w:rPr>
+          <w:sz w:val="24"/>
+          <w:lang w:val="en-US"/>
+        </w:rPr>
+      </w:pPr>
+      <w:r>
+        <w:rPr>
+          <w:sz w:val="24"/>
+          <w:lang w:val="en-US"/>
+        </w:rPr>
+        <w:t>The display will be suppressed. All Nixie tubes will be switched off. This option can be used when it is not necessary that information is displayed. It saves the lifetime of the Nixie tubes.</w:t>
+      </w:r>
+    </w:p>
+    <w:p>
+      <w:pPr>
+        <w:rPr>
+          <w:sz w:val="24"/>
+          <w:lang w:val="en-US"/>
+        </w:rPr>
+      </w:pPr>
+    </w:p>
+    <w:p>
+      <w:pPr>
+        <w:rPr>
+          <w:sz w:val="24"/>
+          <w:lang w:val="en-US"/>
+        </w:rPr>
+      </w:pPr>
+      <w:r>
+        <w:rPr>
+          <w:sz w:val="24"/>
+          <w:lang w:val="en-US"/>
+        </w:rPr>
+        <w:t xml:space="preserve">To switch back to normal display, press again IR remote keys </w:t>
+      </w:r>
+      <w:r>
+        <w:rPr>
+          <w:b/>
+          <w:sz w:val="24"/>
+          <w:lang w:val="en-US"/>
+        </w:rPr>
+        <w:t>#</w:t>
+      </w:r>
       <w:r>
         <w:rPr>
           <w:b/>
@@ -295,22 +1040,96 @@
         </w:rPr>
         <w:t>7</w:t>
       </w:r>
-      <w:r>
-        <w:rPr>
-          <w:sz w:val="24"/>
-          <w:lang w:val="en-US"/>
-        </w:rPr>
-        <w:t xml:space="preserve"> - WHITE</w:t>
-      </w:r>
-    </w:p>
-    <w:p>
-      <w:pPr>
-        <w:rPr>
-          <w:sz w:val="24"/>
-          <w:lang w:val="en-US"/>
-        </w:rPr>
-      </w:pPr>
-      <w:proofErr w:type="gramStart"/>
+    </w:p>
+    <w:p>
+      <w:pPr>
+        <w:rPr>
+          <w:sz w:val="24"/>
+          <w:lang w:val="en-US"/>
+        </w:rPr>
+      </w:pPr>
+    </w:p>
+    <w:p>
+      <w:pPr>
+        <w:rPr>
+          <w:sz w:val="24"/>
+          <w:lang w:val="en-US"/>
+        </w:rPr>
+      </w:pPr>
+      <w:r>
+        <w:rPr>
+          <w:sz w:val="24"/>
+          <w:lang w:val="en-US"/>
+        </w:rPr>
+        <w:t>Manual Life Time Saving works closely together with Override Life Time Saving.</w:t>
+      </w:r>
+    </w:p>
+    <w:p>
+      <w:pPr>
+        <w:rPr>
+          <w:sz w:val="24"/>
+          <w:lang w:val="en-US"/>
+        </w:rPr>
+      </w:pPr>
+    </w:p>
+    <w:p>
+      <w:pPr>
+        <w:rPr>
+          <w:sz w:val="24"/>
+          <w:lang w:val="en-US"/>
+        </w:rPr>
+      </w:pPr>
+    </w:p>
+    <w:p>
+      <w:pPr>
+        <w:rPr>
+          <w:b/>
+          <w:sz w:val="28"/>
+          <w:u w:val="single"/>
+          <w:lang w:val="en-US"/>
+        </w:rPr>
+      </w:pPr>
+      <w:r>
+        <w:rPr>
+          <w:b/>
+          <w:sz w:val="28"/>
+          <w:u w:val="single"/>
+          <w:lang w:val="en-US"/>
+        </w:rPr>
+        <w:t>Override Life Time Saving option</w:t>
+      </w:r>
+    </w:p>
+    <w:p>
+      <w:pPr>
+        <w:rPr>
+          <w:sz w:val="24"/>
+          <w:lang w:val="en-US"/>
+        </w:rPr>
+      </w:pPr>
+    </w:p>
+    <w:p>
+      <w:pPr>
+        <w:rPr>
+          <w:b/>
+          <w:sz w:val="24"/>
+          <w:lang w:val="en-US"/>
+        </w:rPr>
+      </w:pPr>
+      <w:r>
+        <w:rPr>
+          <w:sz w:val="24"/>
+          <w:lang w:val="en-US"/>
+        </w:rPr>
+        <w:t xml:space="preserve">IR remote keys </w:t>
+      </w:r>
+      <w:r>
+        <w:rPr>
+          <w:b/>
+          <w:sz w:val="24"/>
+          <w:lang w:val="en-US"/>
+        </w:rPr>
+        <w:t>#</w:t>
+      </w:r>
       <w:r>
         <w:rPr>
           <w:b/>
@@ -319,376 +1138,156 @@
         </w:rPr>
         <w:t>8</w:t>
       </w:r>
-      <w:proofErr w:type="gramEnd"/>
-      <w:r>
-        <w:rPr>
-          <w:sz w:val="24"/>
-          <w:lang w:val="en-US"/>
-        </w:rPr>
-        <w:t xml:space="preserve"> - PATTERN RED TO WHITE</w:t>
-      </w:r>
-      <w:r>
-        <w:rPr>
-          <w:sz w:val="24"/>
-          <w:lang w:val="en-US"/>
-        </w:rPr>
-        <w:t xml:space="preserve"> </w:t>
-      </w:r>
-      <w:r>
-        <w:rPr>
-          <w:lang w:val="en-US"/>
-        </w:rPr>
-        <w:t>(1 TO 7)</w:t>
-      </w:r>
-      <w:r>
-        <w:rPr>
-          <w:lang w:val="en-US"/>
-        </w:rPr>
-        <w:t xml:space="preserve"> or </w:t>
-      </w:r>
-      <w:r>
-        <w:rPr>
-          <w:sz w:val="24"/>
-          <w:lang w:val="en-US"/>
-        </w:rPr>
-        <w:t>Default COLOR scheme</w:t>
-      </w:r>
-    </w:p>
-    <w:p>
-      <w:pPr>
-        <w:rPr>
-          <w:sz w:val="24"/>
-          <w:lang w:val="en-US"/>
-        </w:rPr>
-      </w:pPr>
-      <w:r>
-        <w:rPr>
-          <w:b/>
-          <w:sz w:val="24"/>
-          <w:lang w:val="en-US"/>
-        </w:rPr>
-        <w:t>9</w:t>
-      </w:r>
-      <w:r>
-        <w:rPr>
-          <w:sz w:val="24"/>
-          <w:lang w:val="en-US"/>
-        </w:rPr>
-        <w:t xml:space="preserve"> - PATTERN RANDOM COLOR</w:t>
-      </w:r>
-      <w:r>
-        <w:rPr>
-          <w:sz w:val="24"/>
-          <w:lang w:val="en-US"/>
-        </w:rPr>
-        <w:t xml:space="preserve"> or Default COLOR scheme</w:t>
-      </w:r>
-    </w:p>
-    <w:p>
-      <w:pPr>
-        <w:rPr>
-          <w:sz w:val="24"/>
-          <w:lang w:val="en-US"/>
-        </w:rPr>
-      </w:pPr>
-    </w:p>
-    <w:p>
-      <w:pPr>
-        <w:rPr>
-          <w:sz w:val="24"/>
-          <w:lang w:val="en-US"/>
-        </w:rPr>
-      </w:pPr>
-    </w:p>
-    <w:p>
-      <w:pPr>
-        <w:rPr>
-          <w:sz w:val="28"/>
-          <w:lang w:val="en-US"/>
-        </w:rPr>
-      </w:pPr>
-      <w:r>
-        <w:rPr>
-          <w:b/>
-          <w:sz w:val="28"/>
-          <w:u w:val="single"/>
-          <w:lang w:val="en-US"/>
-        </w:rPr>
-        <w:t xml:space="preserve">Set </w:t>
-      </w:r>
-      <w:r>
-        <w:rPr>
-          <w:b/>
-          <w:sz w:val="28"/>
-          <w:u w:val="single"/>
+    </w:p>
+    <w:p>
+      <w:pPr>
+        <w:rPr>
+          <w:sz w:val="24"/>
+          <w:lang w:val="en-US"/>
+        </w:rPr>
+      </w:pPr>
+    </w:p>
+    <w:p>
+      <w:pPr>
+        <w:rPr>
+          <w:sz w:val="24"/>
+          <w:lang w:val="en-US"/>
+        </w:rPr>
+      </w:pPr>
+      <w:r>
+        <w:rPr>
+          <w:sz w:val="24"/>
+          <w:lang w:val="en-US"/>
+        </w:rPr>
+        <w:t>When the Nixie clock jumps into Life Time Saving</w:t>
+      </w:r>
+      <w:r>
+        <w:rPr>
+          <w:sz w:val="24"/>
+          <w:lang w:val="en-US"/>
+        </w:rPr>
+        <w:t xml:space="preserve"> mode</w:t>
+      </w:r>
+      <w:r>
+        <w:rPr>
+          <w:sz w:val="24"/>
+          <w:lang w:val="en-US"/>
+        </w:rPr>
+        <w:t xml:space="preserve"> due to Start </w:t>
+      </w:r>
+      <w:r>
+        <w:rPr>
+          <w:sz w:val="24"/>
           <w:lang w:val="en-US"/>
         </w:rPr>
         <w:t>T</w:t>
       </w:r>
       <w:r>
         <w:rPr>
-          <w:b/>
-          <w:sz w:val="28"/>
-          <w:u w:val="single"/>
-          <w:lang w:val="en-US"/>
-        </w:rPr>
-        <w:t>ime</w:t>
-      </w:r>
-      <w:r>
-        <w:rPr>
-          <w:b/>
-          <w:sz w:val="28"/>
-          <w:u w:val="single"/>
-          <w:lang w:val="en-US"/>
-        </w:rPr>
-        <w:t xml:space="preserve"> option</w:t>
-      </w:r>
-    </w:p>
-    <w:p>
-      <w:pPr>
-        <w:rPr>
-          <w:sz w:val="24"/>
-          <w:lang w:val="en-US"/>
-        </w:rPr>
-      </w:pPr>
-    </w:p>
-    <w:p>
-      <w:pPr>
-        <w:rPr>
-          <w:sz w:val="24"/>
-          <w:lang w:val="en-US"/>
-        </w:rPr>
-      </w:pPr>
-      <w:r>
-        <w:rPr>
-          <w:sz w:val="24"/>
-          <w:lang w:val="en-US"/>
-        </w:rPr>
-        <w:t xml:space="preserve">IR remote keys </w:t>
-      </w:r>
-      <w:r>
-        <w:rPr>
-          <w:b/>
-          <w:sz w:val="24"/>
-          <w:lang w:val="en-US"/>
-        </w:rPr>
-        <w:t>#1</w:t>
-      </w:r>
-      <w:r>
-        <w:rPr>
-          <w:sz w:val="24"/>
-          <w:lang w:val="en-US"/>
-        </w:rPr>
-        <w:t>.</w:t>
-      </w:r>
-    </w:p>
-    <w:p>
-      <w:pPr>
-        <w:rPr>
-          <w:sz w:val="24"/>
-          <w:lang w:val="en-US"/>
-        </w:rPr>
-      </w:pPr>
-    </w:p>
-    <w:p>
-      <w:pPr>
-        <w:rPr>
-          <w:sz w:val="24"/>
-          <w:lang w:val="en-US"/>
-        </w:rPr>
-      </w:pPr>
-      <w:r>
-        <w:rPr>
-          <w:sz w:val="24"/>
-          <w:lang w:val="en-US"/>
-        </w:rPr>
-        <w:t xml:space="preserve">Clock </w:t>
-      </w:r>
-      <w:proofErr w:type="gramStart"/>
-      <w:r>
-        <w:rPr>
-          <w:sz w:val="24"/>
-          <w:lang w:val="en-US"/>
-        </w:rPr>
-        <w:t>displayed  00</w:t>
-      </w:r>
-      <w:proofErr w:type="gramEnd"/>
-      <w:r>
-        <w:rPr>
-          <w:sz w:val="24"/>
-          <w:lang w:val="en-US"/>
-        </w:rPr>
-        <w:t>. 00 .00 with color</w:t>
-      </w:r>
-      <w:r>
-        <w:rPr>
-          <w:sz w:val="24"/>
-          <w:lang w:val="en-US"/>
-        </w:rPr>
-        <w:t xml:space="preserve"> </w:t>
-      </w:r>
-      <w:r>
-        <w:rPr>
-          <w:sz w:val="24"/>
-          <w:lang w:val="en-US"/>
-        </w:rPr>
-        <w:t>Yellow</w:t>
-      </w:r>
-      <w:r>
-        <w:rPr>
-          <w:sz w:val="24"/>
-          <w:lang w:val="en-US"/>
-        </w:rPr>
-        <w:t>.</w:t>
-      </w:r>
-    </w:p>
-    <w:p>
-      <w:pPr>
-        <w:rPr>
-          <w:sz w:val="24"/>
-          <w:lang w:val="en-US"/>
-        </w:rPr>
-      </w:pPr>
-    </w:p>
-    <w:p>
-      <w:pPr>
-        <w:rPr>
-          <w:sz w:val="24"/>
-          <w:lang w:val="en-US"/>
-        </w:rPr>
-      </w:pPr>
-      <w:r>
-        <w:rPr>
-          <w:sz w:val="24"/>
-          <w:lang w:val="en-US"/>
-        </w:rPr>
-        <w:t xml:space="preserve">Set the time by </w:t>
-      </w:r>
-      <w:r>
-        <w:rPr>
-          <w:sz w:val="24"/>
-          <w:lang w:val="en-US"/>
-        </w:rPr>
-        <w:t>starting with HH</w:t>
-      </w:r>
-      <w:r>
-        <w:rPr>
-          <w:sz w:val="24"/>
-          <w:lang w:val="en-US"/>
-        </w:rPr>
-        <w:t xml:space="preserve">. </w:t>
-      </w:r>
-      <w:r>
-        <w:rPr>
-          <w:sz w:val="24"/>
-          <w:lang w:val="en-US"/>
-        </w:rPr>
-        <w:t>MM</w:t>
-      </w:r>
-      <w:r>
-        <w:rPr>
-          <w:sz w:val="24"/>
-          <w:lang w:val="en-US"/>
-        </w:rPr>
-        <w:t xml:space="preserve"> .</w:t>
-      </w:r>
-      <w:r>
-        <w:rPr>
-          <w:sz w:val="24"/>
-          <w:lang w:val="en-US"/>
-        </w:rPr>
-        <w:t>SS.</w:t>
-      </w:r>
-    </w:p>
-    <w:p>
-      <w:pPr>
-        <w:rPr>
-          <w:sz w:val="24"/>
-          <w:lang w:val="en-US"/>
-        </w:rPr>
-      </w:pPr>
-      <w:r>
-        <w:rPr>
-          <w:sz w:val="24"/>
-          <w:lang w:val="en-US"/>
-        </w:rPr>
-        <w:t xml:space="preserve">When the first digit is entered, the clock will clear the display and show the entered digit shifting from right to left. The clock will display the entered time. When the correct time is entered, press IR remote key </w:t>
-      </w:r>
-      <w:r>
-        <w:rPr>
-          <w:b/>
-          <w:sz w:val="24"/>
-          <w:lang w:val="en-US"/>
-        </w:rPr>
-        <w:t>OK</w:t>
-      </w:r>
-      <w:r>
-        <w:rPr>
-          <w:sz w:val="24"/>
-          <w:lang w:val="en-US"/>
-        </w:rPr>
-        <w:t>.</w:t>
-      </w:r>
-    </w:p>
-    <w:p>
-      <w:pPr>
-        <w:rPr>
-          <w:sz w:val="24"/>
-          <w:lang w:val="en-US"/>
-        </w:rPr>
-      </w:pPr>
-      <w:r>
-        <w:rPr>
-          <w:sz w:val="24"/>
-          <w:lang w:val="en-US"/>
-        </w:rPr>
-        <w:t>The time will be set.</w:t>
-      </w:r>
-    </w:p>
-    <w:p>
-      <w:pPr>
-        <w:rPr>
-          <w:sz w:val="24"/>
-          <w:lang w:val="en-US"/>
-        </w:rPr>
-      </w:pPr>
-    </w:p>
-    <w:p>
-      <w:pPr>
-        <w:rPr>
-          <w:sz w:val="24"/>
-          <w:lang w:val="en-US"/>
-        </w:rPr>
-      </w:pPr>
-      <w:r>
-        <w:rPr>
-          <w:sz w:val="24"/>
-          <w:lang w:val="en-US"/>
-        </w:rPr>
-        <w:t xml:space="preserve">When summer time, the right colon of the second Nixie will light up.   </w:t>
-      </w:r>
-    </w:p>
-    <w:p>
-      <w:pPr>
-        <w:rPr>
-          <w:sz w:val="24"/>
-          <w:lang w:val="en-US"/>
-        </w:rPr>
-      </w:pPr>
-    </w:p>
-    <w:p>
-      <w:pPr>
-        <w:rPr>
-          <w:sz w:val="24"/>
-          <w:lang w:val="en-US"/>
-        </w:rPr>
-      </w:pPr>
-      <w:r>
-        <w:rPr>
-          <w:sz w:val="24"/>
-          <w:lang w:val="en-US"/>
-        </w:rPr>
-        <w:t xml:space="preserve">To leave the Set Time option without setting a new date, press IR remote key </w:t>
+          <w:sz w:val="24"/>
+          <w:lang w:val="en-US"/>
+        </w:rPr>
+        <w:t xml:space="preserve">ime Live </w:t>
+      </w:r>
+      <w:r>
+        <w:rPr>
+          <w:sz w:val="24"/>
+          <w:lang w:val="en-US"/>
+        </w:rPr>
+        <w:t>T</w:t>
+      </w:r>
+      <w:r>
+        <w:rPr>
+          <w:sz w:val="24"/>
+          <w:lang w:val="en-US"/>
+        </w:rPr>
+        <w:t xml:space="preserve">ime </w:t>
+      </w:r>
+      <w:r>
+        <w:rPr>
+          <w:sz w:val="24"/>
+          <w:lang w:val="en-US"/>
+        </w:rPr>
+        <w:t>S</w:t>
+      </w:r>
+      <w:r>
+        <w:rPr>
+          <w:sz w:val="24"/>
+          <w:lang w:val="en-US"/>
+        </w:rPr>
+        <w:t>aving</w:t>
+      </w:r>
+      <w:r>
+        <w:rPr>
+          <w:sz w:val="24"/>
+          <w:lang w:val="en-US"/>
+        </w:rPr>
+        <w:t xml:space="preserve"> or due to the option Manual Life Time Saving</w:t>
+      </w:r>
+      <w:r>
+        <w:rPr>
+          <w:sz w:val="24"/>
+          <w:lang w:val="en-US"/>
+        </w:rPr>
+        <w:t xml:space="preserve">, you can override it with </w:t>
+      </w:r>
+      <w:r>
+        <w:rPr>
+          <w:sz w:val="24"/>
+          <w:lang w:val="en-US"/>
+        </w:rPr>
+        <w:t>#4</w:t>
+      </w:r>
+      <w:r>
+        <w:rPr>
+          <w:sz w:val="24"/>
+          <w:lang w:val="en-US"/>
+        </w:rPr>
+        <w:t xml:space="preserve"> option. </w:t>
+      </w:r>
+      <w:r>
+        <w:rPr>
+          <w:sz w:val="24"/>
+          <w:lang w:val="en-US"/>
+        </w:rPr>
+        <w:t>The Nixie clock will turn on.</w:t>
+      </w:r>
+      <w:r>
+        <w:rPr>
+          <w:sz w:val="24"/>
+          <w:lang w:val="en-US"/>
+        </w:rPr>
+        <w:t xml:space="preserve"> All functions are available</w:t>
+      </w:r>
+      <w:r>
+        <w:rPr>
+          <w:sz w:val="24"/>
+          <w:lang w:val="en-US"/>
+        </w:rPr>
+        <w:t xml:space="preserve"> again.</w:t>
+      </w:r>
+    </w:p>
+    <w:p>
+      <w:pPr>
+        <w:rPr>
+          <w:sz w:val="24"/>
+          <w:lang w:val="en-US"/>
+        </w:rPr>
+      </w:pPr>
+    </w:p>
+    <w:p>
+      <w:pPr>
+        <w:rPr>
+          <w:sz w:val="24"/>
+          <w:lang w:val="en-US"/>
+        </w:rPr>
+      </w:pPr>
+      <w:r>
+        <w:rPr>
+          <w:sz w:val="24"/>
+          <w:lang w:val="en-US"/>
+        </w:rPr>
+        <w:t xml:space="preserve">To switch back to Life Time Saving use the Manual Life Time Saving IR remote </w:t>
       </w:r>
       <w:r>
         <w:rPr>
@@ -698,588 +1297,13 @@
         </w:rPr>
         <w:t>#</w:t>
       </w:r>
-    </w:p>
-    <w:p>
-      <w:pPr>
-        <w:rPr>
-          <w:sz w:val="24"/>
-          <w:lang w:val="en-US"/>
-        </w:rPr>
-      </w:pPr>
-    </w:p>
-    <w:p>
-      <w:pPr>
-        <w:rPr>
-          <w:sz w:val="24"/>
-          <w:lang w:val="en-US"/>
-        </w:rPr>
-      </w:pPr>
-    </w:p>
-    <w:p>
-      <w:pPr>
-        <w:rPr>
-          <w:sz w:val="28"/>
-          <w:lang w:val="en-US"/>
-        </w:rPr>
-      </w:pPr>
-      <w:r>
-        <w:rPr>
-          <w:b/>
-          <w:sz w:val="28"/>
-          <w:u w:val="single"/>
-          <w:lang w:val="en-US"/>
-        </w:rPr>
-        <w:t>Set Date</w:t>
-      </w:r>
-      <w:r>
-        <w:rPr>
-          <w:b/>
-          <w:sz w:val="28"/>
-          <w:u w:val="single"/>
-          <w:lang w:val="en-US"/>
-        </w:rPr>
-        <w:t xml:space="preserve"> option</w:t>
-      </w:r>
-    </w:p>
-    <w:p>
-      <w:pPr>
-        <w:rPr>
-          <w:sz w:val="28"/>
-          <w:lang w:val="en-US"/>
-        </w:rPr>
-      </w:pPr>
-    </w:p>
-    <w:p>
-      <w:pPr>
-        <w:rPr>
-          <w:sz w:val="24"/>
-          <w:lang w:val="en-US"/>
-        </w:rPr>
-      </w:pPr>
-      <w:r>
-        <w:rPr>
-          <w:sz w:val="24"/>
-          <w:lang w:val="en-US"/>
-        </w:rPr>
-        <w:t xml:space="preserve">IR remote keys </w:t>
-      </w:r>
-      <w:r>
-        <w:rPr>
-          <w:b/>
-          <w:sz w:val="24"/>
-          <w:lang w:val="en-US"/>
-        </w:rPr>
-        <w:t>#2</w:t>
-      </w:r>
-      <w:r>
-        <w:rPr>
-          <w:sz w:val="24"/>
-          <w:lang w:val="en-US"/>
-        </w:rPr>
-        <w:t>.</w:t>
-      </w:r>
-    </w:p>
-    <w:p>
-      <w:pPr>
-        <w:rPr>
-          <w:sz w:val="24"/>
-          <w:lang w:val="en-US"/>
-        </w:rPr>
-      </w:pPr>
-    </w:p>
-    <w:p>
-      <w:pPr>
-        <w:rPr>
-          <w:sz w:val="24"/>
-          <w:lang w:val="en-US"/>
-        </w:rPr>
-      </w:pPr>
-      <w:r>
-        <w:rPr>
-          <w:sz w:val="24"/>
-          <w:lang w:val="en-US"/>
-        </w:rPr>
-        <w:t xml:space="preserve">Clock </w:t>
-      </w:r>
-      <w:proofErr w:type="gramStart"/>
-      <w:r>
-        <w:rPr>
-          <w:sz w:val="24"/>
-          <w:lang w:val="en-US"/>
-        </w:rPr>
-        <w:t>displayed  00</w:t>
-      </w:r>
-      <w:proofErr w:type="gramEnd"/>
-      <w:r>
-        <w:rPr>
-          <w:sz w:val="24"/>
-          <w:lang w:val="en-US"/>
-        </w:rPr>
-        <w:t xml:space="preserve"> .00. 00 with color Green.</w:t>
-      </w:r>
-    </w:p>
-    <w:p>
-      <w:pPr>
-        <w:rPr>
-          <w:sz w:val="24"/>
-          <w:lang w:val="en-US"/>
-        </w:rPr>
-      </w:pPr>
-    </w:p>
-    <w:p>
-      <w:pPr>
-        <w:rPr>
-          <w:sz w:val="24"/>
-          <w:lang w:val="en-US"/>
-        </w:rPr>
-      </w:pPr>
-      <w:r>
-        <w:rPr>
-          <w:sz w:val="24"/>
-          <w:lang w:val="en-US"/>
-        </w:rPr>
-        <w:t>Set the date by starting with DD .MM. YY.</w:t>
-      </w:r>
-    </w:p>
-    <w:p>
-      <w:pPr>
-        <w:rPr>
-          <w:sz w:val="24"/>
-          <w:lang w:val="en-US"/>
-        </w:rPr>
-      </w:pPr>
-      <w:r>
-        <w:rPr>
-          <w:sz w:val="24"/>
-          <w:lang w:val="en-US"/>
-        </w:rPr>
-        <w:t xml:space="preserve">When the first digit is entered, the clock will clear the display and show the entered digit shifting from right to left. The clock will display the entered date. When the correct date is entered, press IR remote key </w:t>
-      </w:r>
-      <w:r>
-        <w:rPr>
-          <w:b/>
-          <w:sz w:val="24"/>
-          <w:lang w:val="en-US"/>
-        </w:rPr>
-        <w:t>OK</w:t>
-      </w:r>
-      <w:r>
-        <w:rPr>
-          <w:sz w:val="24"/>
-          <w:lang w:val="en-US"/>
-        </w:rPr>
-        <w:t>.</w:t>
-      </w:r>
-    </w:p>
-    <w:p>
-      <w:pPr>
-        <w:rPr>
-          <w:sz w:val="24"/>
-          <w:lang w:val="en-US"/>
-        </w:rPr>
-      </w:pPr>
-      <w:r>
-        <w:rPr>
-          <w:sz w:val="24"/>
-          <w:lang w:val="en-US"/>
-        </w:rPr>
-        <w:t>The date will be set.</w:t>
-      </w:r>
-    </w:p>
-    <w:p>
-      <w:pPr>
-        <w:rPr>
-          <w:sz w:val="24"/>
-          <w:lang w:val="en-US"/>
-        </w:rPr>
-      </w:pPr>
-    </w:p>
-    <w:p>
-      <w:pPr>
-        <w:rPr>
-          <w:b/>
-          <w:sz w:val="28"/>
-          <w:u w:val="single"/>
-          <w:lang w:val="en-US"/>
-        </w:rPr>
-      </w:pPr>
-      <w:r>
-        <w:rPr>
-          <w:sz w:val="24"/>
-          <w:lang w:val="en-US"/>
-        </w:rPr>
-        <w:t xml:space="preserve">To leave the Set Date option without setting a new date, press IR remote key </w:t>
-      </w:r>
-      <w:r>
-        <w:rPr>
-          <w:b/>
-          <w:sz w:val="24"/>
-          <w:lang w:val="en-US"/>
-        </w:rPr>
-        <w:t>#</w:t>
-      </w:r>
-      <w:r>
-        <w:rPr>
-          <w:b/>
-          <w:sz w:val="28"/>
-          <w:u w:val="single"/>
-          <w:lang w:val="en-US"/>
-        </w:rPr>
-        <w:br w:type="page"/>
-      </w:r>
-    </w:p>
-    <w:p>
-      <w:pPr>
-        <w:rPr>
-          <w:b/>
-          <w:sz w:val="28"/>
-          <w:u w:val="single"/>
-          <w:lang w:val="en-US"/>
-        </w:rPr>
-      </w:pPr>
-      <w:r>
-        <w:rPr>
-          <w:b/>
-          <w:sz w:val="28"/>
-          <w:u w:val="single"/>
-          <w:lang w:val="en-US"/>
-        </w:rPr>
-        <w:lastRenderedPageBreak/>
-        <w:t>Manual Life Time Saving option</w:t>
-      </w:r>
-    </w:p>
-    <w:p>
-      <w:pPr>
-        <w:rPr>
-          <w:sz w:val="24"/>
-          <w:lang w:val="en-US"/>
-        </w:rPr>
-      </w:pPr>
-    </w:p>
-    <w:p>
-      <w:pPr>
-        <w:rPr>
-          <w:sz w:val="24"/>
-          <w:lang w:val="en-US"/>
-        </w:rPr>
-      </w:pPr>
-      <w:r>
-        <w:rPr>
-          <w:sz w:val="24"/>
-          <w:lang w:val="en-US"/>
-        </w:rPr>
-        <w:t xml:space="preserve">IR remote keys </w:t>
-      </w:r>
-      <w:r>
-        <w:rPr>
-          <w:b/>
-          <w:sz w:val="24"/>
-          <w:lang w:val="en-US"/>
-        </w:rPr>
-        <w:t>#3</w:t>
-      </w:r>
-    </w:p>
-    <w:p>
-      <w:pPr>
-        <w:rPr>
-          <w:sz w:val="24"/>
-          <w:lang w:val="en-US"/>
-        </w:rPr>
-      </w:pPr>
-    </w:p>
-    <w:p>
-      <w:pPr>
-        <w:rPr>
-          <w:sz w:val="24"/>
-          <w:lang w:val="en-US"/>
-        </w:rPr>
-      </w:pPr>
-      <w:r>
-        <w:rPr>
-          <w:sz w:val="24"/>
-          <w:lang w:val="en-US"/>
-        </w:rPr>
-        <w:t>The display will be suppressed. All Nixie tubes will be switched off. This option can be used when it is not necessary that information is displayed. It saves the lifetime of the Nixie tubes.</w:t>
-      </w:r>
-    </w:p>
-    <w:p>
-      <w:pPr>
-        <w:rPr>
-          <w:sz w:val="24"/>
-          <w:lang w:val="en-US"/>
-        </w:rPr>
-      </w:pPr>
-    </w:p>
-    <w:p>
-      <w:pPr>
-        <w:rPr>
-          <w:sz w:val="24"/>
-          <w:lang w:val="en-US"/>
-        </w:rPr>
-      </w:pPr>
-      <w:r>
-        <w:rPr>
-          <w:sz w:val="24"/>
-          <w:lang w:val="en-US"/>
-        </w:rPr>
-        <w:t xml:space="preserve">To switch back to normal display, press again IR remote keys </w:t>
-      </w:r>
-      <w:r>
-        <w:rPr>
-          <w:b/>
-          <w:sz w:val="24"/>
-          <w:lang w:val="en-US"/>
-        </w:rPr>
-        <w:t>#3</w:t>
-      </w:r>
-    </w:p>
-    <w:p>
-      <w:pPr>
-        <w:rPr>
-          <w:sz w:val="24"/>
-          <w:lang w:val="en-US"/>
-        </w:rPr>
-      </w:pPr>
-    </w:p>
-    <w:p>
-      <w:pPr>
-        <w:rPr>
-          <w:sz w:val="24"/>
-          <w:lang w:val="en-US"/>
-        </w:rPr>
-      </w:pPr>
-      <w:r>
-        <w:rPr>
-          <w:sz w:val="24"/>
-          <w:lang w:val="en-US"/>
-        </w:rPr>
-        <w:t>Manual Life Time Saving works closely together with Override Life Time Saving.</w:t>
-      </w:r>
-    </w:p>
-    <w:p>
-      <w:pPr>
-        <w:rPr>
-          <w:sz w:val="24"/>
-          <w:lang w:val="en-US"/>
-        </w:rPr>
-      </w:pPr>
-    </w:p>
-    <w:p>
-      <w:pPr>
-        <w:rPr>
-          <w:sz w:val="24"/>
-          <w:lang w:val="en-US"/>
-        </w:rPr>
-      </w:pPr>
-    </w:p>
-    <w:p>
-      <w:pPr>
-        <w:rPr>
-          <w:b/>
-          <w:sz w:val="28"/>
-          <w:u w:val="single"/>
-          <w:lang w:val="en-US"/>
-        </w:rPr>
-      </w:pPr>
-      <w:r>
-        <w:rPr>
-          <w:b/>
-          <w:sz w:val="28"/>
-          <w:u w:val="single"/>
-          <w:lang w:val="en-US"/>
-        </w:rPr>
-        <w:t>Override Life Time Saving option</w:t>
-      </w:r>
-    </w:p>
-    <w:p>
-      <w:pPr>
-        <w:rPr>
-          <w:sz w:val="24"/>
-          <w:lang w:val="en-US"/>
-        </w:rPr>
-      </w:pPr>
-    </w:p>
-    <w:p>
-      <w:pPr>
-        <w:rPr>
-          <w:b/>
-          <w:sz w:val="24"/>
-          <w:lang w:val="en-US"/>
-        </w:rPr>
-      </w:pPr>
-      <w:r>
-        <w:rPr>
-          <w:sz w:val="24"/>
-          <w:lang w:val="en-US"/>
-        </w:rPr>
-        <w:t xml:space="preserve">IR remote keys </w:t>
-      </w:r>
-      <w:r>
-        <w:rPr>
-          <w:b/>
-          <w:sz w:val="24"/>
-          <w:lang w:val="en-US"/>
-        </w:rPr>
-        <w:t>#4</w:t>
-      </w:r>
-    </w:p>
-    <w:p>
-      <w:pPr>
-        <w:rPr>
-          <w:sz w:val="24"/>
-          <w:lang w:val="en-US"/>
-        </w:rPr>
-      </w:pPr>
-    </w:p>
-    <w:p>
-      <w:pPr>
-        <w:rPr>
-          <w:sz w:val="24"/>
-          <w:lang w:val="en-US"/>
-        </w:rPr>
-      </w:pPr>
-      <w:r>
-        <w:rPr>
-          <w:sz w:val="24"/>
-          <w:lang w:val="en-US"/>
-        </w:rPr>
-        <w:t>When the Nixie clock jumps into Life Time Saving</w:t>
-      </w:r>
-      <w:r>
-        <w:rPr>
-          <w:sz w:val="24"/>
-          <w:lang w:val="en-US"/>
-        </w:rPr>
-        <w:t xml:space="preserve"> mode</w:t>
-      </w:r>
-      <w:r>
-        <w:rPr>
-          <w:sz w:val="24"/>
-          <w:lang w:val="en-US"/>
-        </w:rPr>
-        <w:t xml:space="preserve"> due to Start </w:t>
-      </w:r>
-      <w:r>
-        <w:rPr>
-          <w:sz w:val="24"/>
-          <w:lang w:val="en-US"/>
-        </w:rPr>
-        <w:t>T</w:t>
-      </w:r>
-      <w:r>
-        <w:rPr>
-          <w:sz w:val="24"/>
-          <w:lang w:val="en-US"/>
-        </w:rPr>
-        <w:t xml:space="preserve">ime Live </w:t>
-      </w:r>
-      <w:r>
-        <w:rPr>
-          <w:sz w:val="24"/>
-          <w:lang w:val="en-US"/>
-        </w:rPr>
-        <w:t>T</w:t>
-      </w:r>
-      <w:r>
-        <w:rPr>
-          <w:sz w:val="24"/>
-          <w:lang w:val="en-US"/>
-        </w:rPr>
-        <w:t xml:space="preserve">ime </w:t>
-      </w:r>
-      <w:r>
-        <w:rPr>
-          <w:sz w:val="24"/>
-          <w:lang w:val="en-US"/>
-        </w:rPr>
-        <w:t>S</w:t>
-      </w:r>
-      <w:r>
-        <w:rPr>
-          <w:sz w:val="24"/>
-          <w:lang w:val="en-US"/>
-        </w:rPr>
-        <w:t>aving</w:t>
-      </w:r>
-      <w:r>
-        <w:rPr>
-          <w:sz w:val="24"/>
-          <w:lang w:val="en-US"/>
-        </w:rPr>
-        <w:t xml:space="preserve"> or due to the option Manual Life Time Saving</w:t>
-      </w:r>
-      <w:r>
-        <w:rPr>
-          <w:sz w:val="24"/>
-          <w:lang w:val="en-US"/>
-        </w:rPr>
-        <w:t xml:space="preserve">, you can override it with </w:t>
-      </w:r>
-      <w:r>
-        <w:rPr>
-          <w:sz w:val="24"/>
-          <w:lang w:val="en-US"/>
-        </w:rPr>
-        <w:t>#4</w:t>
-      </w:r>
-      <w:r>
-        <w:rPr>
-          <w:sz w:val="24"/>
-          <w:lang w:val="en-US"/>
-        </w:rPr>
-        <w:t xml:space="preserve"> option. </w:t>
-      </w:r>
-      <w:r>
-        <w:rPr>
-          <w:sz w:val="24"/>
-          <w:lang w:val="en-US"/>
-        </w:rPr>
-        <w:t>The Nixie clock will turn on.</w:t>
-      </w:r>
-      <w:r>
-        <w:rPr>
-          <w:sz w:val="24"/>
-          <w:lang w:val="en-US"/>
-        </w:rPr>
-        <w:t xml:space="preserve"> All functions are available</w:t>
-      </w:r>
-      <w:r>
-        <w:rPr>
-          <w:sz w:val="24"/>
-          <w:lang w:val="en-US"/>
-        </w:rPr>
-        <w:t xml:space="preserve"> again.</w:t>
-      </w:r>
-    </w:p>
-    <w:p>
-      <w:pPr>
-        <w:rPr>
-          <w:sz w:val="24"/>
-          <w:lang w:val="en-US"/>
-        </w:rPr>
-      </w:pPr>
-    </w:p>
-    <w:p>
-      <w:pPr>
-        <w:rPr>
-          <w:sz w:val="24"/>
-          <w:lang w:val="en-US"/>
-        </w:rPr>
-      </w:pPr>
-      <w:r>
-        <w:rPr>
-          <w:sz w:val="24"/>
-          <w:lang w:val="en-US"/>
-        </w:rPr>
-        <w:t xml:space="preserve">To switch back to Life Time Saving use the Manual Life Time Saving IR remote </w:t>
-      </w:r>
-      <w:r>
-        <w:rPr>
-          <w:b/>
-          <w:sz w:val="24"/>
-          <w:lang w:val="en-US"/>
-        </w:rPr>
-        <w:t>#3</w:t>
+      <w:r>
+        <w:rPr>
+          <w:b/>
+          <w:sz w:val="24"/>
+          <w:lang w:val="en-US"/>
+        </w:rPr>
+        <w:t>7</w:t>
       </w:r>
       <w:r>
         <w:rPr>
@@ -1294,7 +1318,7 @@
           <w:sz w:val="24"/>
           <w:lang w:val="en-US"/>
         </w:rPr>
-        <w:t>#4</w:t>
+        <w:t>#8</w:t>
       </w:r>
       <w:r>
         <w:rPr>

</xml_diff>